<commit_message>
Implementasi aplikasi manajemen paket wisata dengan fitur CRUD untuk pelanggan dan paket wisata, serta penambahan dokumentasi di README dan file PDF.
</commit_message>
<xml_diff>
--- a/assets/Dokumen Tugas/UTS_PBO_Winata Hadi Pratama (24552011280).docx
+++ b/assets/Dokumen Tugas/UTS_PBO_Winata Hadi Pratama (24552011280).docx
@@ -145,7 +145,7 @@
         </w:rPr>
         <w:t xml:space="preserve">: </w:t>
       </w:r>
-      <w:hyperlink r:id="rId4" w:history="1">
+      <w:hyperlink r:id="rId5" w:history="1">
         <w:r>
           <w:rPr>
             <w:rStyle w:val="Hyperlink"/>
@@ -182,6 +182,170 @@
           <w:lang w:val="en-US"/>
         </w:rPr>
       </w:pPr>
+      <w:r>
+        <w:rPr>
+          <w:lang w:val="en-US"/>
+        </w:rPr>
+        <w:t>Aplikasi konsol Java sederhana untuk manajemen paket wisata. Pengguna dapat melihat daftar pelanggan, "login" menggunakan ID, lalu menambah, melihat, mengubah, menghapus, dan mencari paket</w:t>
+      </w:r>
+      <w:r>
+        <w:rPr>
+          <w:lang w:val="en-US"/>
+        </w:rPr>
+        <w:t>-paket</w:t>
+      </w:r>
+      <w:r>
+        <w:rPr>
+          <w:lang w:val="en-US"/>
+        </w:rPr>
+        <w:t xml:space="preserve"> wisata</w:t>
+      </w:r>
+      <w:r>
+        <w:rPr>
+          <w:lang w:val="en-US"/>
+        </w:rPr>
+        <w:t>.</w:t>
+      </w:r>
+    </w:p>
+    <w:p>
+      <w:pPr>
+        <w:rPr>
+          <w:lang w:val="en-US"/>
+        </w:rPr>
+      </w:pPr>
+      <w:r>
+        <w:rPr>
+          <w:lang w:val="en-US"/>
+        </w:rPr>
+        <w:t>T</w:t>
+      </w:r>
+      <w:r>
+        <w:rPr>
+          <w:lang w:val="en-US"/>
+        </w:rPr>
+        <w:t xml:space="preserve">ersedia dua tipe paket </w:t>
+      </w:r>
+      <w:r>
+        <w:rPr>
+          <w:lang w:val="en-US"/>
+        </w:rPr>
+        <w:t xml:space="preserve">wisata, </w:t>
+      </w:r>
+      <w:r>
+        <w:rPr>
+          <w:lang w:val="en-US"/>
+        </w:rPr>
+        <w:t>yaitu</w:t>
+      </w:r>
+    </w:p>
+    <w:p>
+      <w:pPr>
+        <w:pStyle w:val="ListParagraph"/>
+        <w:numPr>
+          <w:ilvl w:val="0"/>
+          <w:numId w:val="1"/>
+        </w:numPr>
+        <w:rPr>
+          <w:lang w:val="en-US"/>
+        </w:rPr>
+      </w:pPr>
+      <w:r>
+        <w:rPr>
+          <w:lang w:val="en-US"/>
+        </w:rPr>
+        <w:t>Wisata</w:t>
+      </w:r>
+      <w:r>
+        <w:rPr>
+          <w:lang w:val="en-US"/>
+        </w:rPr>
+        <w:t xml:space="preserve"> </w:t>
+      </w:r>
+      <w:r>
+        <w:rPr>
+          <w:lang w:val="en-US"/>
+        </w:rPr>
+        <w:t>Alam (me</w:t>
+      </w:r>
+      <w:r>
+        <w:rPr>
+          <w:lang w:val="en-US"/>
+        </w:rPr>
+        <w:t>miliki</w:t>
+      </w:r>
+      <w:r>
+        <w:rPr>
+          <w:lang w:val="en-US"/>
+        </w:rPr>
+        <w:t xml:space="preserve"> atribut tingkat konservasi, jenis aktivitas, dan deskripsi waspada) </w:t>
+      </w:r>
+    </w:p>
+    <w:p>
+      <w:pPr>
+        <w:pStyle w:val="ListParagraph"/>
+        <w:numPr>
+          <w:ilvl w:val="0"/>
+          <w:numId w:val="1"/>
+        </w:numPr>
+        <w:rPr>
+          <w:lang w:val="en-US"/>
+        </w:rPr>
+      </w:pPr>
+      <w:r>
+        <w:rPr>
+          <w:lang w:val="en-US"/>
+        </w:rPr>
+        <w:t>Wisata</w:t>
+      </w:r>
+      <w:r>
+        <w:rPr>
+          <w:lang w:val="en-US"/>
+        </w:rPr>
+        <w:t xml:space="preserve"> </w:t>
+      </w:r>
+      <w:r>
+        <w:rPr>
+          <w:lang w:val="en-US"/>
+        </w:rPr>
+        <w:t>Budaya (</w:t>
+      </w:r>
+      <w:r>
+        <w:rPr>
+          <w:lang w:val="en-US"/>
+        </w:rPr>
+        <w:t xml:space="preserve">memiliki atribut </w:t>
+      </w:r>
+      <w:r>
+        <w:rPr>
+          <w:lang w:val="en-US"/>
+        </w:rPr>
+        <w:t>jenis budaya).</w:t>
+      </w:r>
+    </w:p>
+    <w:p>
+      <w:pPr>
+        <w:rPr>
+          <w:lang w:val="en-US"/>
+        </w:rPr>
+      </w:pPr>
+      <w:r>
+        <w:rPr>
+          <w:lang w:val="en-US"/>
+        </w:rPr>
+        <w:t>Data pelanggan dan paket</w:t>
+      </w:r>
+      <w:r>
+        <w:rPr>
+          <w:lang w:val="en-US"/>
+        </w:rPr>
+        <w:t xml:space="preserve"> wisata</w:t>
+      </w:r>
+      <w:r>
+        <w:rPr>
+          <w:lang w:val="en-US"/>
+        </w:rPr>
+        <w:t xml:space="preserve"> disimpan sementara di memori (`List` dalam objek `Pelanggan`), antarmuka menggunakan input teks lewat `Scanner`.</w:t>
+      </w:r>
     </w:p>
     <w:p>
       <w:pPr>
@@ -229,6 +393,205 @@
           <w:lang w:val="en-US"/>
         </w:rPr>
       </w:pPr>
+      <w:r>
+        <w:rPr>
+          <w:lang w:val="en-US"/>
+        </w:rPr>
+        <w:t xml:space="preserve">Aplikasi ini memiliki beberapa file yang </w:t>
+      </w:r>
+      <w:r>
+        <w:rPr>
+          <w:lang w:val="en-US"/>
+        </w:rPr>
+        <w:t>emisahkan tanggung jawab ke unit yang jelas — tiap file merepresentasikan sebuah class dengan tanggung jawab tunggal (single responsibility). Ini memudahkan pembacaan dan pemeliharaan kode.</w:t>
+      </w:r>
+      <w:r>
+        <w:rPr>
+          <w:lang w:val="en-US"/>
+        </w:rPr>
+        <w:t xml:space="preserve"> Class-class ini diantaranya:</w:t>
+      </w:r>
+    </w:p>
+    <w:p>
+      <w:pPr>
+        <w:pStyle w:val="ListParagraph"/>
+        <w:numPr>
+          <w:ilvl w:val="0"/>
+          <w:numId w:val="1"/>
+        </w:numPr>
+        <w:rPr>
+          <w:lang w:val="en-US"/>
+        </w:rPr>
+      </w:pPr>
+      <w:r>
+        <w:rPr>
+          <w:b/>
+          <w:bCs/>
+          <w:lang w:val="en-US"/>
+        </w:rPr>
+        <w:t>PaketWisata.java</w:t>
+      </w:r>
+      <w:r>
+        <w:rPr>
+          <w:lang w:val="en-US"/>
+        </w:rPr>
+        <w:t xml:space="preserve"> (Kelas dasar untuk jenis-jenis paket wisata)</w:t>
+      </w:r>
+    </w:p>
+    <w:p>
+      <w:pPr>
+        <w:pStyle w:val="ListParagraph"/>
+        <w:numPr>
+          <w:ilvl w:val="0"/>
+          <w:numId w:val="1"/>
+        </w:numPr>
+        <w:rPr>
+          <w:lang w:val="en-US"/>
+        </w:rPr>
+      </w:pPr>
+      <w:r>
+        <w:rPr>
+          <w:b/>
+          <w:bCs/>
+          <w:lang w:val="en-US"/>
+        </w:rPr>
+        <w:t>Pelanggan.java</w:t>
+      </w:r>
+      <w:r>
+        <w:rPr>
+          <w:lang w:val="en-US"/>
+        </w:rPr>
+        <w:t xml:space="preserve"> (Merepresentasikan setiap pelanggan yang memesan paket wisata)</w:t>
+      </w:r>
+    </w:p>
+    <w:p>
+      <w:pPr>
+        <w:pStyle w:val="ListParagraph"/>
+        <w:numPr>
+          <w:ilvl w:val="0"/>
+          <w:numId w:val="1"/>
+        </w:numPr>
+        <w:rPr>
+          <w:lang w:val="en-US"/>
+        </w:rPr>
+      </w:pPr>
+      <w:r>
+        <w:rPr>
+          <w:b/>
+          <w:bCs/>
+          <w:lang w:val="en-US"/>
+        </w:rPr>
+        <w:t>Main.java</w:t>
+      </w:r>
+      <w:r>
+        <w:rPr>
+          <w:lang w:val="en-US"/>
+        </w:rPr>
+        <w:t xml:space="preserve"> (Aplikasi utama. Ini adalah kelas yang harus dijalankan setiap aplikasi ingin dipakai)</w:t>
+      </w:r>
+    </w:p>
+    <w:p>
+      <w:pPr>
+        <w:pStyle w:val="ListParagraph"/>
+        <w:numPr>
+          <w:ilvl w:val="0"/>
+          <w:numId w:val="1"/>
+        </w:numPr>
+        <w:rPr>
+          <w:lang w:val="en-US"/>
+        </w:rPr>
+      </w:pPr>
+      <w:r>
+        <w:rPr>
+          <w:b/>
+          <w:bCs/>
+          <w:lang w:val="en-US"/>
+        </w:rPr>
+        <w:t>MenuPaketWisata.java</w:t>
+      </w:r>
+      <w:r>
+        <w:rPr>
+          <w:lang w:val="en-US"/>
+        </w:rPr>
+        <w:t xml:space="preserve"> (Kelas untuk memanajemen logika UI CLI dan interaksi antarmuka pengguna dengan sistem)</w:t>
+      </w:r>
+    </w:p>
+    <w:p>
+      <w:pPr>
+        <w:pStyle w:val="ListParagraph"/>
+        <w:numPr>
+          <w:ilvl w:val="0"/>
+          <w:numId w:val="1"/>
+        </w:numPr>
+        <w:rPr>
+          <w:lang w:val="en-US"/>
+        </w:rPr>
+      </w:pPr>
+      <w:r>
+        <w:rPr>
+          <w:b/>
+          <w:bCs/>
+          <w:lang w:val="en-US"/>
+        </w:rPr>
+        <w:t>WisataAlam.java</w:t>
+      </w:r>
+      <w:r>
+        <w:rPr>
+          <w:lang w:val="en-US"/>
+        </w:rPr>
+        <w:t xml:space="preserve"> (Merepresentasikan paket wisata yang berjeniskan alam)</w:t>
+      </w:r>
+    </w:p>
+    <w:p>
+      <w:pPr>
+        <w:pStyle w:val="ListParagraph"/>
+        <w:numPr>
+          <w:ilvl w:val="0"/>
+          <w:numId w:val="1"/>
+        </w:numPr>
+        <w:rPr>
+          <w:lang w:val="en-US"/>
+        </w:rPr>
+      </w:pPr>
+      <w:r>
+        <w:rPr>
+          <w:b/>
+          <w:bCs/>
+          <w:lang w:val="en-US"/>
+        </w:rPr>
+        <w:t>WisataBudaya.java</w:t>
+      </w:r>
+      <w:r>
+        <w:rPr>
+          <w:lang w:val="en-US"/>
+        </w:rPr>
+        <w:t xml:space="preserve"> </w:t>
+      </w:r>
+      <w:r>
+        <w:rPr>
+          <w:lang w:val="en-US"/>
+        </w:rPr>
+        <w:t xml:space="preserve">(Merepresentasikan paket wisata yang berjeniskan </w:t>
+      </w:r>
+      <w:r>
+        <w:rPr>
+          <w:lang w:val="en-US"/>
+        </w:rPr>
+        <w:t>budaya</w:t>
+      </w:r>
+      <w:r>
+        <w:rPr>
+          <w:lang w:val="en-US"/>
+        </w:rPr>
+        <w:t>)</w:t>
+      </w:r>
+    </w:p>
+    <w:p>
+      <w:pPr>
+        <w:rPr>
+          <w:lang w:val="en-US"/>
+        </w:rPr>
+      </w:pPr>
     </w:p>
     <w:p>
       <w:pPr>
@@ -241,6 +604,7 @@
         <w:rPr>
           <w:lang w:val="en-US"/>
         </w:rPr>
+        <w:lastRenderedPageBreak/>
         <w:t>Object</w:t>
       </w:r>
     </w:p>
@@ -250,6 +614,179 @@
           <w:lang w:val="en-US"/>
         </w:rPr>
       </w:pPr>
+      <w:r>
+        <w:rPr>
+          <w:lang w:val="en-US"/>
+        </w:rPr>
+        <w:t xml:space="preserve">Class </w:t>
+      </w:r>
+      <w:r>
+        <w:rPr>
+          <w:b/>
+          <w:bCs/>
+          <w:i/>
+          <w:iCs/>
+          <w:lang w:val="en-US"/>
+        </w:rPr>
+        <w:t>Main</w:t>
+      </w:r>
+      <w:r>
+        <w:rPr>
+          <w:lang w:val="en-US"/>
+        </w:rPr>
+        <w:t xml:space="preserve"> membuat objek </w:t>
+      </w:r>
+      <w:r>
+        <w:rPr>
+          <w:b/>
+          <w:bCs/>
+          <w:i/>
+          <w:iCs/>
+          <w:lang w:val="en-US"/>
+        </w:rPr>
+        <w:t>Pelanggan</w:t>
+      </w:r>
+      <w:r>
+        <w:rPr>
+          <w:lang w:val="en-US"/>
+        </w:rPr>
+        <w:t xml:space="preserve"> dan menyimpannya dalam </w:t>
+      </w:r>
+      <w:r>
+        <w:rPr>
+          <w:b/>
+          <w:bCs/>
+          <w:i/>
+          <w:iCs/>
+          <w:lang w:val="en-US"/>
+        </w:rPr>
+        <w:t>pelangganList</w:t>
+      </w:r>
+      <w:r>
+        <w:rPr>
+          <w:lang w:val="en-US"/>
+        </w:rPr>
+        <w:t xml:space="preserve"> (attribute di dalam </w:t>
+      </w:r>
+      <w:r>
+        <w:rPr>
+          <w:b/>
+          <w:bCs/>
+          <w:i/>
+          <w:iCs/>
+          <w:lang w:val="en-US"/>
+        </w:rPr>
+        <w:t>Pelanggan</w:t>
+      </w:r>
+      <w:r>
+        <w:rPr>
+          <w:lang w:val="en-US"/>
+        </w:rPr>
+        <w:t>)</w:t>
+      </w:r>
+    </w:p>
+    <w:p>
+      <w:pPr>
+        <w:rPr>
+          <w:lang w:val="en-US"/>
+        </w:rPr>
+      </w:pPr>
+      <w:r>
+        <w:rPr>
+          <w:lang w:val="en-US"/>
+        </w:rPr>
+        <w:t xml:space="preserve">Saat pelanggan menambah paket, </w:t>
+      </w:r>
+      <w:r>
+        <w:rPr>
+          <w:i/>
+          <w:iCs/>
+          <w:lang w:val="en-US"/>
+        </w:rPr>
+        <w:t>MenuPaketWisata</w:t>
+      </w:r>
+      <w:r>
+        <w:rPr>
+          <w:lang w:val="en-US"/>
+        </w:rPr>
+        <w:t xml:space="preserve"> membuat objek </w:t>
+      </w:r>
+      <w:r>
+        <w:rPr>
+          <w:i/>
+          <w:iCs/>
+          <w:lang w:val="en-US"/>
+        </w:rPr>
+        <w:t>WisataAlam</w:t>
+      </w:r>
+      <w:r>
+        <w:rPr>
+          <w:lang w:val="en-US"/>
+        </w:rPr>
+        <w:t xml:space="preserve"> atau </w:t>
+      </w:r>
+      <w:r>
+        <w:rPr>
+          <w:i/>
+          <w:iCs/>
+          <w:lang w:val="en-US"/>
+        </w:rPr>
+        <w:t>WisataBudaya</w:t>
+      </w:r>
+      <w:r>
+        <w:rPr>
+          <w:lang w:val="en-US"/>
+        </w:rPr>
+        <w:t xml:space="preserve">, lalu memanggil </w:t>
+      </w:r>
+      <w:r>
+        <w:rPr>
+          <w:i/>
+          <w:iCs/>
+          <w:lang w:val="en-US"/>
+        </w:rPr>
+        <w:t>pelanggan.createPaketWisata(paket)</w:t>
+      </w:r>
+      <w:r>
+        <w:rPr>
+          <w:lang w:val="en-US"/>
+        </w:rPr>
+        <w:t xml:space="preserve"> sehingga objek </w:t>
+      </w:r>
+      <w:r>
+        <w:rPr>
+          <w:i/>
+          <w:iCs/>
+          <w:lang w:val="en-US"/>
+        </w:rPr>
+        <w:t>PaketWisata</w:t>
+      </w:r>
+      <w:r>
+        <w:rPr>
+          <w:lang w:val="en-US"/>
+        </w:rPr>
+        <w:t xml:space="preserve"> ditambahkan ke </w:t>
+      </w:r>
+      <w:r>
+        <w:rPr>
+          <w:lang w:val="en-US"/>
+        </w:rPr>
+        <w:t xml:space="preserve">list </w:t>
+      </w:r>
+      <w:r>
+        <w:rPr>
+          <w:i/>
+          <w:iCs/>
+          <w:lang w:val="en-US"/>
+        </w:rPr>
+        <w:t>pelanggan.paketDiambil</w:t>
+      </w:r>
+      <w:r>
+        <w:rPr>
+          <w:lang w:val="en-US"/>
+        </w:rPr>
+        <w:t>.</w:t>
+      </w:r>
     </w:p>
     <w:p>
       <w:pPr>
@@ -271,6 +808,40 @@
           <w:lang w:val="en-US"/>
         </w:rPr>
       </w:pPr>
+      <w:r>
+        <w:rPr>
+          <w:lang w:val="en-US"/>
+        </w:rPr>
+        <w:t xml:space="preserve">Setiap class memiliki konstruktor untuk menginisialisasi objek dengan nilai awal (mis. </w:t>
+      </w:r>
+      <w:r>
+        <w:rPr>
+          <w:i/>
+          <w:iCs/>
+          <w:lang w:val="en-US"/>
+        </w:rPr>
+        <w:t>new WisataAlam(...)</w:t>
+      </w:r>
+      <w:r>
+        <w:rPr>
+          <w:lang w:val="en-US"/>
+        </w:rPr>
+        <w:t xml:space="preserve">). Pelanggan juga dibuat dengan konstruktor yang menerima </w:t>
+      </w:r>
+      <w:r>
+        <w:rPr>
+          <w:i/>
+          <w:iCs/>
+          <w:lang w:val="en-US"/>
+        </w:rPr>
+        <w:t>List&lt;PaketWisata&gt;</w:t>
+      </w:r>
+      <w:r>
+        <w:rPr>
+          <w:lang w:val="en-US"/>
+        </w:rPr>
+        <w:t>, menunjukkan pola pembuatan objek yang konsisten.</w:t>
+      </w:r>
     </w:p>
     <w:p>
       <w:pPr>
@@ -292,6 +863,160 @@
           <w:lang w:val="en-US"/>
         </w:rPr>
       </w:pPr>
+      <w:r>
+        <w:rPr>
+          <w:lang w:val="en-US"/>
+        </w:rPr>
+        <w:t xml:space="preserve">Field pada </w:t>
+      </w:r>
+      <w:r>
+        <w:rPr>
+          <w:b/>
+          <w:bCs/>
+          <w:i/>
+          <w:iCs/>
+          <w:lang w:val="en-US"/>
+        </w:rPr>
+        <w:t>PaketWisata</w:t>
+      </w:r>
+      <w:r>
+        <w:rPr>
+          <w:lang w:val="en-US"/>
+        </w:rPr>
+        <w:t xml:space="preserve"> dan </w:t>
+      </w:r>
+      <w:r>
+        <w:rPr>
+          <w:b/>
+          <w:bCs/>
+          <w:i/>
+          <w:iCs/>
+          <w:lang w:val="en-US"/>
+        </w:rPr>
+        <w:t>Pelanggan</w:t>
+      </w:r>
+      <w:r>
+        <w:rPr>
+          <w:lang w:val="en-US"/>
+        </w:rPr>
+        <w:t xml:space="preserve"> dideklarasikan private dan diakses lewat method publik se</w:t>
+      </w:r>
+      <w:r>
+        <w:rPr>
+          <w:lang w:val="en-US"/>
+        </w:rPr>
+        <w:t>perti getter dan setter.</w:t>
+      </w:r>
+    </w:p>
+    <w:p>
+      <w:pPr>
+        <w:rPr>
+          <w:lang w:val="en-US"/>
+        </w:rPr>
+      </w:pPr>
+      <w:r>
+        <w:rPr>
+          <w:rFonts w:hint="eastAsia"/>
+          <w:lang w:val="en-US"/>
+        </w:rPr>
+        <w:t>Contoh</w:t>
+      </w:r>
+      <w:r>
+        <w:rPr>
+          <w:lang w:val="en-US"/>
+        </w:rPr>
+        <w:t>nya seperti atrribute</w:t>
+      </w:r>
+      <w:r>
+        <w:rPr>
+          <w:rFonts w:hint="eastAsia"/>
+          <w:lang w:val="en-US"/>
+        </w:rPr>
+        <w:t xml:space="preserve"> </w:t>
+      </w:r>
+      <w:r>
+        <w:rPr>
+          <w:rFonts w:hint="eastAsia"/>
+          <w:i/>
+          <w:iCs/>
+          <w:lang w:val="en-US"/>
+        </w:rPr>
+        <w:t>private double harga</w:t>
+      </w:r>
+      <w:r>
+        <w:rPr>
+          <w:lang w:val="en-US"/>
+        </w:rPr>
+        <w:t xml:space="preserve"> d</w:t>
+      </w:r>
+      <w:r>
+        <w:rPr>
+          <w:rFonts w:hint="eastAsia"/>
+          <w:lang w:val="en-US"/>
+        </w:rPr>
+        <w:t xml:space="preserve">i </w:t>
+      </w:r>
+      <w:r>
+        <w:rPr>
+          <w:rFonts w:hint="eastAsia"/>
+          <w:i/>
+          <w:iCs/>
+          <w:lang w:val="en-US"/>
+        </w:rPr>
+        <w:t xml:space="preserve">PaketWisata </w:t>
+      </w:r>
+      <w:r>
+        <w:rPr>
+          <w:lang w:val="en-US"/>
+        </w:rPr>
+        <w:t>yang bisa di</w:t>
+      </w:r>
+      <w:r>
+        <w:rPr>
+          <w:rFonts w:hint="eastAsia"/>
+          <w:lang w:val="en-US"/>
+        </w:rPr>
+        <w:t xml:space="preserve">akses melalui </w:t>
+      </w:r>
+      <w:r>
+        <w:rPr>
+          <w:rFonts w:hint="eastAsia"/>
+          <w:i/>
+          <w:iCs/>
+          <w:lang w:val="en-US"/>
+        </w:rPr>
+        <w:t>public double getHarga()</w:t>
+      </w:r>
+      <w:r>
+        <w:rPr>
+          <w:lang w:val="en-US"/>
+        </w:rPr>
+        <w:t xml:space="preserve"> </w:t>
+      </w:r>
+      <w:r>
+        <w:rPr>
+          <w:rFonts w:hint="eastAsia"/>
+          <w:lang w:val="en-US"/>
+        </w:rPr>
+        <w:t xml:space="preserve">dan </w:t>
+      </w:r>
+      <w:r>
+        <w:rPr>
+          <w:rFonts w:hint="eastAsia"/>
+          <w:i/>
+          <w:iCs/>
+          <w:lang w:val="en-US"/>
+        </w:rPr>
+        <w:t>public void setHarga(double harga)</w:t>
+      </w:r>
+      <w:r>
+        <w:rPr>
+          <w:i/>
+          <w:iCs/>
+          <w:lang w:val="en-US"/>
+        </w:rPr>
+        <w:t>.</w:t>
+      </w:r>
     </w:p>
     <w:p>
       <w:pPr>
@@ -308,11 +1033,54 @@
       </w:r>
     </w:p>
     <w:p>
-      <w:pPr>
-        <w:rPr>
-          <w:lang w:val="en-US"/>
-        </w:rPr>
-      </w:pPr>
+      <w:r>
+        <w:rPr>
+          <w:b/>
+          <w:bCs/>
+          <w:i/>
+          <w:iCs/>
+        </w:rPr>
+        <w:t>PaketWisata</w:t>
+      </w:r>
+      <w:r>
+        <w:t xml:space="preserve"> adalah kelas abstrak yang mendefinisikan atribut dan perilaku umum paket wisata (nama, lokasi, deskripsi, harga, durasi, jadwal). </w:t>
+      </w:r>
+      <w:r>
+        <w:rPr>
+          <w:b/>
+          <w:bCs/>
+          <w:i/>
+          <w:iCs/>
+        </w:rPr>
+        <w:t xml:space="preserve">WisataAlam </w:t>
+      </w:r>
+      <w:r>
+        <w:t xml:space="preserve">dan </w:t>
+      </w:r>
+      <w:r>
+        <w:rPr>
+          <w:b/>
+          <w:bCs/>
+          <w:i/>
+          <w:iCs/>
+        </w:rPr>
+        <w:t xml:space="preserve">WisataBudaya </w:t>
+      </w:r>
+      <w:r>
+        <w:t>mewarisi</w:t>
+      </w:r>
+      <w:r>
+        <w:rPr>
+          <w:b/>
+          <w:bCs/>
+          <w:i/>
+          <w:iCs/>
+        </w:rPr>
+        <w:t xml:space="preserve"> PaketWisata</w:t>
+      </w:r>
+      <w:r>
+        <w:t xml:space="preserve"> untuk menambahkan atribut khusus masing‑masing (mis. tingkatKonservasi, jenisAktivitasAlam, jenisBudaya). Ini menunjukkan penggunaan pewarisan untuk menghindari pengulangan kode dan membuat hirarki tipe yang logis.</w:t>
+      </w:r>
     </w:p>
     <w:p>
       <w:pPr>
@@ -346,6 +1114,64 @@
           <w:lang w:val="en-US"/>
         </w:rPr>
       </w:pPr>
+      <w:r>
+        <w:rPr>
+          <w:lang w:val="en-US"/>
+        </w:rPr>
+        <w:t>Pelanggan memiliki daftar paket (</w:t>
+      </w:r>
+      <w:r>
+        <w:rPr>
+          <w:i/>
+          <w:iCs/>
+          <w:lang w:val="en-US"/>
+        </w:rPr>
+        <w:t>List&lt;PaketWisata&gt; paketDiambil</w:t>
+      </w:r>
+      <w:r>
+        <w:rPr>
+          <w:lang w:val="en-US"/>
+        </w:rPr>
+        <w:t xml:space="preserve">) — bukan hanya data primitif, tetapi koleksi objek lain. Ini memodelkan hubungan "seorang pelanggan memiliki beberapa paket", </w:t>
+      </w:r>
+      <w:r>
+        <w:rPr>
+          <w:lang w:val="en-US"/>
+        </w:rPr>
+        <w:t xml:space="preserve">kelas </w:t>
+      </w:r>
+      <w:r>
+        <w:rPr>
+          <w:b/>
+          <w:bCs/>
+          <w:i/>
+          <w:iCs/>
+          <w:lang w:val="en-US"/>
+        </w:rPr>
+        <w:t>Pelanggan</w:t>
+      </w:r>
+      <w:r>
+        <w:rPr>
+          <w:lang w:val="en-US"/>
+        </w:rPr>
+        <w:t xml:space="preserve"> dengan </w:t>
+      </w:r>
+      <w:r>
+        <w:rPr>
+          <w:b/>
+          <w:bCs/>
+          <w:i/>
+          <w:iCs/>
+          <w:lang w:val="en-US"/>
+        </w:rPr>
+        <w:t>PaketWisata</w:t>
+      </w:r>
+      <w:r>
+        <w:rPr>
+          <w:lang w:val="en-US"/>
+        </w:rPr>
+        <w:t>.</w:t>
+      </w:r>
     </w:p>
     <w:p>
       <w:pPr>
@@ -358,6 +1184,7 @@
         <w:rPr>
           <w:lang w:val="en-US"/>
         </w:rPr>
+        <w:lastRenderedPageBreak/>
         <w:t xml:space="preserve">Screenshot </w:t>
       </w:r>
       <w:r>
@@ -387,10 +1214,825 @@
     </w:p>
     <w:p>
       <w:pPr>
-        <w:rPr>
-          <w:lang w:val="en-US"/>
-        </w:rPr>
-      </w:pPr>
+        <w:pStyle w:val="Heading2"/>
+        <w:rPr>
+          <w:lang w:val="en-US"/>
+        </w:rPr>
+      </w:pPr>
+      <w:r>
+        <w:rPr>
+          <w:lang w:val="en-US"/>
+        </w:rPr>
+        <w:t>Menu Awal</w:t>
+      </w:r>
+    </w:p>
+    <w:p>
+      <w:pPr>
+        <w:rPr>
+          <w:lang w:val="en-US"/>
+        </w:rPr>
+      </w:pPr>
+      <w:r>
+        <w:rPr>
+          <w:lang w:val="en-US"/>
+        </w:rPr>
+        <w:drawing>
+          <wp:inline distT="0" distB="0" distL="0" distR="0" wp14:anchorId="068858C7" wp14:editId="37C27E99">
+            <wp:extent cx="4477375" cy="1609950"/>
+            <wp:effectExtent l="0" t="0" r="0" b="9525"/>
+            <wp:docPr id="240092757" name="Picture 1"/>
+            <wp:cNvGraphicFramePr>
+              <a:graphicFrameLocks xmlns:a="http://schemas.openxmlformats.org/drawingml/2006/main" noChangeAspect="1"/>
+            </wp:cNvGraphicFramePr>
+            <a:graphic xmlns:a="http://schemas.openxmlformats.org/drawingml/2006/main">
+              <a:graphicData uri="http://schemas.openxmlformats.org/drawingml/2006/picture">
+                <pic:pic xmlns:pic="http://schemas.openxmlformats.org/drawingml/2006/picture">
+                  <pic:nvPicPr>
+                    <pic:cNvPr id="240092757" name=""/>
+                    <pic:cNvPicPr/>
+                  </pic:nvPicPr>
+                  <pic:blipFill>
+                    <a:blip r:embed="rId6"/>
+                    <a:stretch>
+                      <a:fillRect/>
+                    </a:stretch>
+                  </pic:blipFill>
+                  <pic:spPr>
+                    <a:xfrm>
+                      <a:off x="0" y="0"/>
+                      <a:ext cx="4477375" cy="1609950"/>
+                    </a:xfrm>
+                    <a:prstGeom prst="rect">
+                      <a:avLst/>
+                    </a:prstGeom>
+                  </pic:spPr>
+                </pic:pic>
+              </a:graphicData>
+            </a:graphic>
+          </wp:inline>
+        </w:drawing>
+      </w:r>
+    </w:p>
+    <w:p>
+      <w:pPr>
+        <w:pStyle w:val="Heading2"/>
+        <w:rPr>
+          <w:lang w:val="en-US"/>
+        </w:rPr>
+      </w:pPr>
+      <w:r>
+        <w:rPr>
+          <w:lang w:val="en-US"/>
+        </w:rPr>
+        <w:t>Melihat List Pelanggan</w:t>
+      </w:r>
+    </w:p>
+    <w:p>
+      <w:pPr>
+        <w:rPr>
+          <w:lang w:val="en-US"/>
+        </w:rPr>
+      </w:pPr>
+      <w:r>
+        <w:rPr>
+          <w:lang w:val="en-US"/>
+        </w:rPr>
+        <w:drawing>
+          <wp:inline distT="0" distB="0" distL="0" distR="0" wp14:anchorId="053AA9B5" wp14:editId="368D427F">
+            <wp:extent cx="3362794" cy="2943636"/>
+            <wp:effectExtent l="0" t="0" r="0" b="9525"/>
+            <wp:docPr id="118577096" name="Picture 1"/>
+            <wp:cNvGraphicFramePr>
+              <a:graphicFrameLocks xmlns:a="http://schemas.openxmlformats.org/drawingml/2006/main" noChangeAspect="1"/>
+            </wp:cNvGraphicFramePr>
+            <a:graphic xmlns:a="http://schemas.openxmlformats.org/drawingml/2006/main">
+              <a:graphicData uri="http://schemas.openxmlformats.org/drawingml/2006/picture">
+                <pic:pic xmlns:pic="http://schemas.openxmlformats.org/drawingml/2006/picture">
+                  <pic:nvPicPr>
+                    <pic:cNvPr id="118577096" name=""/>
+                    <pic:cNvPicPr/>
+                  </pic:nvPicPr>
+                  <pic:blipFill>
+                    <a:blip r:embed="rId7"/>
+                    <a:stretch>
+                      <a:fillRect/>
+                    </a:stretch>
+                  </pic:blipFill>
+                  <pic:spPr>
+                    <a:xfrm>
+                      <a:off x="0" y="0"/>
+                      <a:ext cx="3362794" cy="2943636"/>
+                    </a:xfrm>
+                    <a:prstGeom prst="rect">
+                      <a:avLst/>
+                    </a:prstGeom>
+                  </pic:spPr>
+                </pic:pic>
+              </a:graphicData>
+            </a:graphic>
+          </wp:inline>
+        </w:drawing>
+      </w:r>
+    </w:p>
+    <w:p>
+      <w:pPr>
+        <w:pStyle w:val="Heading2"/>
+        <w:rPr>
+          <w:lang w:val="en-US"/>
+        </w:rPr>
+      </w:pPr>
+      <w:r>
+        <w:rPr>
+          <w:lang w:val="en-US"/>
+        </w:rPr>
+        <w:lastRenderedPageBreak/>
+        <w:t>Masuk ke Menu Kelola Paket Wisata</w:t>
+      </w:r>
+    </w:p>
+    <w:p>
+      <w:pPr>
+        <w:rPr>
+          <w:lang w:val="en-US"/>
+        </w:rPr>
+      </w:pPr>
+      <w:r>
+        <w:rPr>
+          <w:lang w:val="en-US"/>
+        </w:rPr>
+        <w:drawing>
+          <wp:inline distT="0" distB="0" distL="0" distR="0" wp14:anchorId="3B6D3EE3" wp14:editId="69124FFF">
+            <wp:extent cx="3915321" cy="2943636"/>
+            <wp:effectExtent l="0" t="0" r="0" b="9525"/>
+            <wp:docPr id="1323652249" name="Picture 1"/>
+            <wp:cNvGraphicFramePr>
+              <a:graphicFrameLocks xmlns:a="http://schemas.openxmlformats.org/drawingml/2006/main" noChangeAspect="1"/>
+            </wp:cNvGraphicFramePr>
+            <a:graphic xmlns:a="http://schemas.openxmlformats.org/drawingml/2006/main">
+              <a:graphicData uri="http://schemas.openxmlformats.org/drawingml/2006/picture">
+                <pic:pic xmlns:pic="http://schemas.openxmlformats.org/drawingml/2006/picture">
+                  <pic:nvPicPr>
+                    <pic:cNvPr id="1323652249" name=""/>
+                    <pic:cNvPicPr/>
+                  </pic:nvPicPr>
+                  <pic:blipFill>
+                    <a:blip r:embed="rId8"/>
+                    <a:stretch>
+                      <a:fillRect/>
+                    </a:stretch>
+                  </pic:blipFill>
+                  <pic:spPr>
+                    <a:xfrm>
+                      <a:off x="0" y="0"/>
+                      <a:ext cx="3915321" cy="2943636"/>
+                    </a:xfrm>
+                    <a:prstGeom prst="rect">
+                      <a:avLst/>
+                    </a:prstGeom>
+                  </pic:spPr>
+                </pic:pic>
+              </a:graphicData>
+            </a:graphic>
+          </wp:inline>
+        </w:drawing>
+      </w:r>
+    </w:p>
+    <w:p>
+      <w:pPr>
+        <w:pStyle w:val="Heading2"/>
+        <w:rPr>
+          <w:lang w:val="en-US"/>
+        </w:rPr>
+      </w:pPr>
+      <w:r>
+        <w:rPr>
+          <w:lang w:val="en-US"/>
+        </w:rPr>
+        <w:t>Menambah Paket Wisata (Wisata Alam)</w:t>
+      </w:r>
+    </w:p>
+    <w:p>
+      <w:pPr>
+        <w:rPr>
+          <w:lang w:val="en-US"/>
+        </w:rPr>
+      </w:pPr>
+      <w:r>
+        <w:rPr>
+          <w:lang w:val="en-US"/>
+        </w:rPr>
+        <w:drawing>
+          <wp:inline distT="0" distB="0" distL="0" distR="0" wp14:anchorId="724DBA57" wp14:editId="3AC25BBA">
+            <wp:extent cx="5731510" cy="2264410"/>
+            <wp:effectExtent l="0" t="0" r="2540" b="2540"/>
+            <wp:docPr id="769297379" name="Picture 1"/>
+            <wp:cNvGraphicFramePr>
+              <a:graphicFrameLocks xmlns:a="http://schemas.openxmlformats.org/drawingml/2006/main" noChangeAspect="1"/>
+            </wp:cNvGraphicFramePr>
+            <a:graphic xmlns:a="http://schemas.openxmlformats.org/drawingml/2006/main">
+              <a:graphicData uri="http://schemas.openxmlformats.org/drawingml/2006/picture">
+                <pic:pic xmlns:pic="http://schemas.openxmlformats.org/drawingml/2006/picture">
+                  <pic:nvPicPr>
+                    <pic:cNvPr id="769297379" name=""/>
+                    <pic:cNvPicPr/>
+                  </pic:nvPicPr>
+                  <pic:blipFill>
+                    <a:blip r:embed="rId9"/>
+                    <a:stretch>
+                      <a:fillRect/>
+                    </a:stretch>
+                  </pic:blipFill>
+                  <pic:spPr>
+                    <a:xfrm>
+                      <a:off x="0" y="0"/>
+                      <a:ext cx="5731510" cy="2264410"/>
+                    </a:xfrm>
+                    <a:prstGeom prst="rect">
+                      <a:avLst/>
+                    </a:prstGeom>
+                  </pic:spPr>
+                </pic:pic>
+              </a:graphicData>
+            </a:graphic>
+          </wp:inline>
+        </w:drawing>
+      </w:r>
+    </w:p>
+    <w:p>
+      <w:pPr>
+        <w:rPr>
+          <w:lang w:val="en-US"/>
+        </w:rPr>
+      </w:pPr>
+      <w:r>
+        <w:rPr>
+          <w:lang w:val="en-US"/>
+        </w:rPr>
+        <w:drawing>
+          <wp:inline distT="0" distB="0" distL="0" distR="0" wp14:anchorId="7B114A1A" wp14:editId="6154B391">
+            <wp:extent cx="5277587" cy="2600688"/>
+            <wp:effectExtent l="0" t="0" r="0" b="9525"/>
+            <wp:docPr id="2075806069" name="Picture 1"/>
+            <wp:cNvGraphicFramePr>
+              <a:graphicFrameLocks xmlns:a="http://schemas.openxmlformats.org/drawingml/2006/main" noChangeAspect="1"/>
+            </wp:cNvGraphicFramePr>
+            <a:graphic xmlns:a="http://schemas.openxmlformats.org/drawingml/2006/main">
+              <a:graphicData uri="http://schemas.openxmlformats.org/drawingml/2006/picture">
+                <pic:pic xmlns:pic="http://schemas.openxmlformats.org/drawingml/2006/picture">
+                  <pic:nvPicPr>
+                    <pic:cNvPr id="2075806069" name=""/>
+                    <pic:cNvPicPr/>
+                  </pic:nvPicPr>
+                  <pic:blipFill>
+                    <a:blip r:embed="rId10"/>
+                    <a:stretch>
+                      <a:fillRect/>
+                    </a:stretch>
+                  </pic:blipFill>
+                  <pic:spPr>
+                    <a:xfrm>
+                      <a:off x="0" y="0"/>
+                      <a:ext cx="5277587" cy="2600688"/>
+                    </a:xfrm>
+                    <a:prstGeom prst="rect">
+                      <a:avLst/>
+                    </a:prstGeom>
+                  </pic:spPr>
+                </pic:pic>
+              </a:graphicData>
+            </a:graphic>
+          </wp:inline>
+        </w:drawing>
+      </w:r>
+    </w:p>
+    <w:p>
+      <w:pPr>
+        <w:pStyle w:val="Heading2"/>
+        <w:rPr>
+          <w:lang w:val="en-US"/>
+        </w:rPr>
+      </w:pPr>
+      <w:r>
+        <w:rPr>
+          <w:lang w:val="en-US"/>
+        </w:rPr>
+        <w:lastRenderedPageBreak/>
+        <w:t>Menambah Paket Wisata (Wisata Budaya)</w:t>
+      </w:r>
+    </w:p>
+    <w:p>
+      <w:pPr>
+        <w:tabs>
+          <w:tab w:val="left" w:pos="6165"/>
+        </w:tabs>
+        <w:rPr>
+          <w:lang w:val="en-US"/>
+        </w:rPr>
+      </w:pPr>
+      <w:r>
+        <w:rPr>
+          <w:lang w:val="en-US"/>
+        </w:rPr>
+        <w:tab/>
+      </w:r>
+      <w:r>
+        <w:rPr>
+          <w:lang w:val="en-US"/>
+        </w:rPr>
+        <w:drawing>
+          <wp:inline distT="0" distB="0" distL="0" distR="0" wp14:anchorId="51C9FA8F" wp14:editId="4C9E2BB2">
+            <wp:extent cx="5372850" cy="3781953"/>
+            <wp:effectExtent l="0" t="0" r="0" b="9525"/>
+            <wp:docPr id="1461007560" name="Picture 1"/>
+            <wp:cNvGraphicFramePr>
+              <a:graphicFrameLocks xmlns:a="http://schemas.openxmlformats.org/drawingml/2006/main" noChangeAspect="1"/>
+            </wp:cNvGraphicFramePr>
+            <a:graphic xmlns:a="http://schemas.openxmlformats.org/drawingml/2006/main">
+              <a:graphicData uri="http://schemas.openxmlformats.org/drawingml/2006/picture">
+                <pic:pic xmlns:pic="http://schemas.openxmlformats.org/drawingml/2006/picture">
+                  <pic:nvPicPr>
+                    <pic:cNvPr id="1461007560" name=""/>
+                    <pic:cNvPicPr/>
+                  </pic:nvPicPr>
+                  <pic:blipFill>
+                    <a:blip r:embed="rId11"/>
+                    <a:stretch>
+                      <a:fillRect/>
+                    </a:stretch>
+                  </pic:blipFill>
+                  <pic:spPr>
+                    <a:xfrm>
+                      <a:off x="0" y="0"/>
+                      <a:ext cx="5372850" cy="3781953"/>
+                    </a:xfrm>
+                    <a:prstGeom prst="rect">
+                      <a:avLst/>
+                    </a:prstGeom>
+                  </pic:spPr>
+                </pic:pic>
+              </a:graphicData>
+            </a:graphic>
+          </wp:inline>
+        </w:drawing>
+      </w:r>
+      <w:r>
+        <w:rPr>
+          <w:lang w:val="en-US"/>
+        </w:rPr>
+        <w:drawing>
+          <wp:inline distT="0" distB="0" distL="0" distR="0" wp14:anchorId="365890B1" wp14:editId="7EB3AF50">
+            <wp:extent cx="5287113" cy="2314898"/>
+            <wp:effectExtent l="0" t="0" r="8890" b="9525"/>
+            <wp:docPr id="816662745" name="Picture 1"/>
+            <wp:cNvGraphicFramePr>
+              <a:graphicFrameLocks xmlns:a="http://schemas.openxmlformats.org/drawingml/2006/main" noChangeAspect="1"/>
+            </wp:cNvGraphicFramePr>
+            <a:graphic xmlns:a="http://schemas.openxmlformats.org/drawingml/2006/main">
+              <a:graphicData uri="http://schemas.openxmlformats.org/drawingml/2006/picture">
+                <pic:pic xmlns:pic="http://schemas.openxmlformats.org/drawingml/2006/picture">
+                  <pic:nvPicPr>
+                    <pic:cNvPr id="816662745" name=""/>
+                    <pic:cNvPicPr/>
+                  </pic:nvPicPr>
+                  <pic:blipFill>
+                    <a:blip r:embed="rId12"/>
+                    <a:stretch>
+                      <a:fillRect/>
+                    </a:stretch>
+                  </pic:blipFill>
+                  <pic:spPr>
+                    <a:xfrm>
+                      <a:off x="0" y="0"/>
+                      <a:ext cx="5287113" cy="2314898"/>
+                    </a:xfrm>
+                    <a:prstGeom prst="rect">
+                      <a:avLst/>
+                    </a:prstGeom>
+                  </pic:spPr>
+                </pic:pic>
+              </a:graphicData>
+            </a:graphic>
+          </wp:inline>
+        </w:drawing>
+      </w:r>
+    </w:p>
+    <w:p>
+      <w:pPr>
+        <w:pStyle w:val="Heading2"/>
+        <w:rPr>
+          <w:lang w:val="en-US"/>
+        </w:rPr>
+      </w:pPr>
+      <w:r>
+        <w:rPr>
+          <w:lang w:val="en-US"/>
+        </w:rPr>
+        <w:lastRenderedPageBreak/>
+        <w:t>Melihat Paket-paket Wisata yang Dimiliki Pelanggan</w:t>
+      </w:r>
+    </w:p>
+    <w:p>
+      <w:pPr>
+        <w:tabs>
+          <w:tab w:val="left" w:pos="6165"/>
+        </w:tabs>
+        <w:rPr>
+          <w:lang w:val="en-US"/>
+        </w:rPr>
+      </w:pPr>
+      <w:r>
+        <w:rPr>
+          <w:lang w:val="en-US"/>
+        </w:rPr>
+        <w:drawing>
+          <wp:inline distT="0" distB="0" distL="0" distR="0" wp14:anchorId="4B587C8C" wp14:editId="1CAEE5A5">
+            <wp:extent cx="5268060" cy="5229955"/>
+            <wp:effectExtent l="0" t="0" r="8890" b="8890"/>
+            <wp:docPr id="104742620" name="Picture 1"/>
+            <wp:cNvGraphicFramePr>
+              <a:graphicFrameLocks xmlns:a="http://schemas.openxmlformats.org/drawingml/2006/main" noChangeAspect="1"/>
+            </wp:cNvGraphicFramePr>
+            <a:graphic xmlns:a="http://schemas.openxmlformats.org/drawingml/2006/main">
+              <a:graphicData uri="http://schemas.openxmlformats.org/drawingml/2006/picture">
+                <pic:pic xmlns:pic="http://schemas.openxmlformats.org/drawingml/2006/picture">
+                  <pic:nvPicPr>
+                    <pic:cNvPr id="104742620" name=""/>
+                    <pic:cNvPicPr/>
+                  </pic:nvPicPr>
+                  <pic:blipFill>
+                    <a:blip r:embed="rId13"/>
+                    <a:stretch>
+                      <a:fillRect/>
+                    </a:stretch>
+                  </pic:blipFill>
+                  <pic:spPr>
+                    <a:xfrm>
+                      <a:off x="0" y="0"/>
+                      <a:ext cx="5268060" cy="5229955"/>
+                    </a:xfrm>
+                    <a:prstGeom prst="rect">
+                      <a:avLst/>
+                    </a:prstGeom>
+                  </pic:spPr>
+                </pic:pic>
+              </a:graphicData>
+            </a:graphic>
+          </wp:inline>
+        </w:drawing>
+      </w:r>
+    </w:p>
+    <w:p>
+      <w:pPr>
+        <w:pStyle w:val="Heading2"/>
+        <w:rPr>
+          <w:lang w:val="en-US"/>
+        </w:rPr>
+      </w:pPr>
+      <w:r>
+        <w:rPr>
+          <w:lang w:val="en-US"/>
+        </w:rPr>
+        <w:lastRenderedPageBreak/>
+        <w:t>Mengupdate Paket Wisata</w:t>
+      </w:r>
+      <w:r>
+        <w:rPr>
+          <w:lang w:val="en-US"/>
+        </w:rPr>
+        <w:t xml:space="preserve"> milik</w:t>
+      </w:r>
+      <w:r>
+        <w:rPr>
+          <w:lang w:val="en-US"/>
+        </w:rPr>
+        <w:t xml:space="preserve"> Pelanggan</w:t>
+      </w:r>
+    </w:p>
+    <w:p>
+      <w:pPr>
+        <w:rPr>
+          <w:lang w:val="en-US"/>
+        </w:rPr>
+      </w:pPr>
+      <w:r>
+        <w:rPr>
+          <w:lang w:val="en-US"/>
+        </w:rPr>
+        <w:drawing>
+          <wp:inline distT="0" distB="0" distL="0" distR="0" wp14:anchorId="56D2454B" wp14:editId="7C4E9ED7">
+            <wp:extent cx="5731510" cy="5332730"/>
+            <wp:effectExtent l="0" t="0" r="2540" b="1270"/>
+            <wp:docPr id="903870482" name="Picture 1"/>
+            <wp:cNvGraphicFramePr>
+              <a:graphicFrameLocks xmlns:a="http://schemas.openxmlformats.org/drawingml/2006/main" noChangeAspect="1"/>
+            </wp:cNvGraphicFramePr>
+            <a:graphic xmlns:a="http://schemas.openxmlformats.org/drawingml/2006/main">
+              <a:graphicData uri="http://schemas.openxmlformats.org/drawingml/2006/picture">
+                <pic:pic xmlns:pic="http://schemas.openxmlformats.org/drawingml/2006/picture">
+                  <pic:nvPicPr>
+                    <pic:cNvPr id="903870482" name=""/>
+                    <pic:cNvPicPr/>
+                  </pic:nvPicPr>
+                  <pic:blipFill>
+                    <a:blip r:embed="rId14"/>
+                    <a:stretch>
+                      <a:fillRect/>
+                    </a:stretch>
+                  </pic:blipFill>
+                  <pic:spPr>
+                    <a:xfrm>
+                      <a:off x="0" y="0"/>
+                      <a:ext cx="5731510" cy="5332730"/>
+                    </a:xfrm>
+                    <a:prstGeom prst="rect">
+                      <a:avLst/>
+                    </a:prstGeom>
+                  </pic:spPr>
+                </pic:pic>
+              </a:graphicData>
+            </a:graphic>
+          </wp:inline>
+        </w:drawing>
+      </w:r>
+    </w:p>
+    <w:p>
+      <w:pPr>
+        <w:rPr>
+          <w:lang w:val="en-US"/>
+        </w:rPr>
+      </w:pPr>
+      <w:r>
+        <w:rPr>
+          <w:lang w:val="en-US"/>
+        </w:rPr>
+        <w:lastRenderedPageBreak/>
+        <w:drawing>
+          <wp:inline distT="0" distB="0" distL="0" distR="0" wp14:anchorId="75D0155C" wp14:editId="4AD06454">
+            <wp:extent cx="5372850" cy="5382376"/>
+            <wp:effectExtent l="0" t="0" r="0" b="8890"/>
+            <wp:docPr id="715203722" name="Picture 1"/>
+            <wp:cNvGraphicFramePr>
+              <a:graphicFrameLocks xmlns:a="http://schemas.openxmlformats.org/drawingml/2006/main" noChangeAspect="1"/>
+            </wp:cNvGraphicFramePr>
+            <a:graphic xmlns:a="http://schemas.openxmlformats.org/drawingml/2006/main">
+              <a:graphicData uri="http://schemas.openxmlformats.org/drawingml/2006/picture">
+                <pic:pic xmlns:pic="http://schemas.openxmlformats.org/drawingml/2006/picture">
+                  <pic:nvPicPr>
+                    <pic:cNvPr id="715203722" name=""/>
+                    <pic:cNvPicPr/>
+                  </pic:nvPicPr>
+                  <pic:blipFill>
+                    <a:blip r:embed="rId15"/>
+                    <a:stretch>
+                      <a:fillRect/>
+                    </a:stretch>
+                  </pic:blipFill>
+                  <pic:spPr>
+                    <a:xfrm>
+                      <a:off x="0" y="0"/>
+                      <a:ext cx="5372850" cy="5382376"/>
+                    </a:xfrm>
+                    <a:prstGeom prst="rect">
+                      <a:avLst/>
+                    </a:prstGeom>
+                  </pic:spPr>
+                </pic:pic>
+              </a:graphicData>
+            </a:graphic>
+          </wp:inline>
+        </w:drawing>
+      </w:r>
+    </w:p>
+    <w:p>
+      <w:pPr>
+        <w:pStyle w:val="Heading2"/>
+        <w:rPr>
+          <w:lang w:val="en-US"/>
+        </w:rPr>
+      </w:pPr>
+      <w:r>
+        <w:rPr>
+          <w:lang w:val="en-US"/>
+        </w:rPr>
+        <w:t>Menghapus Paket Wisata</w:t>
+      </w:r>
+    </w:p>
+    <w:p>
+      <w:pPr>
+        <w:rPr>
+          <w:lang w:val="en-US"/>
+        </w:rPr>
+      </w:pPr>
+      <w:r>
+        <w:rPr>
+          <w:lang w:val="en-US"/>
+        </w:rPr>
+        <w:drawing>
+          <wp:inline distT="0" distB="0" distL="0" distR="0" wp14:anchorId="5B567440" wp14:editId="1EB694CB">
+            <wp:extent cx="3791479" cy="447737"/>
+            <wp:effectExtent l="0" t="0" r="0" b="9525"/>
+            <wp:docPr id="2052004967" name="Picture 1"/>
+            <wp:cNvGraphicFramePr>
+              <a:graphicFrameLocks xmlns:a="http://schemas.openxmlformats.org/drawingml/2006/main" noChangeAspect="1"/>
+            </wp:cNvGraphicFramePr>
+            <a:graphic xmlns:a="http://schemas.openxmlformats.org/drawingml/2006/main">
+              <a:graphicData uri="http://schemas.openxmlformats.org/drawingml/2006/picture">
+                <pic:pic xmlns:pic="http://schemas.openxmlformats.org/drawingml/2006/picture">
+                  <pic:nvPicPr>
+                    <pic:cNvPr id="2052004967" name=""/>
+                    <pic:cNvPicPr/>
+                  </pic:nvPicPr>
+                  <pic:blipFill>
+                    <a:blip r:embed="rId16"/>
+                    <a:stretch>
+                      <a:fillRect/>
+                    </a:stretch>
+                  </pic:blipFill>
+                  <pic:spPr>
+                    <a:xfrm>
+                      <a:off x="0" y="0"/>
+                      <a:ext cx="3791479" cy="447737"/>
+                    </a:xfrm>
+                    <a:prstGeom prst="rect">
+                      <a:avLst/>
+                    </a:prstGeom>
+                  </pic:spPr>
+                </pic:pic>
+              </a:graphicData>
+            </a:graphic>
+          </wp:inline>
+        </w:drawing>
+      </w:r>
+    </w:p>
+    <w:p>
+      <w:pPr>
+        <w:rPr>
+          <w:lang w:val="en-US"/>
+        </w:rPr>
+      </w:pPr>
+      <w:r>
+        <w:rPr>
+          <w:lang w:val="en-US"/>
+        </w:rPr>
+        <w:lastRenderedPageBreak/>
+        <w:drawing>
+          <wp:inline distT="0" distB="0" distL="0" distR="0" wp14:anchorId="3DE7BDCE" wp14:editId="4C1FC75B">
+            <wp:extent cx="5731510" cy="2645410"/>
+            <wp:effectExtent l="0" t="0" r="2540" b="2540"/>
+            <wp:docPr id="1054848302" name="Picture 1"/>
+            <wp:cNvGraphicFramePr>
+              <a:graphicFrameLocks xmlns:a="http://schemas.openxmlformats.org/drawingml/2006/main" noChangeAspect="1"/>
+            </wp:cNvGraphicFramePr>
+            <a:graphic xmlns:a="http://schemas.openxmlformats.org/drawingml/2006/main">
+              <a:graphicData uri="http://schemas.openxmlformats.org/drawingml/2006/picture">
+                <pic:pic xmlns:pic="http://schemas.openxmlformats.org/drawingml/2006/picture">
+                  <pic:nvPicPr>
+                    <pic:cNvPr id="1054848302" name=""/>
+                    <pic:cNvPicPr/>
+                  </pic:nvPicPr>
+                  <pic:blipFill>
+                    <a:blip r:embed="rId17"/>
+                    <a:stretch>
+                      <a:fillRect/>
+                    </a:stretch>
+                  </pic:blipFill>
+                  <pic:spPr>
+                    <a:xfrm>
+                      <a:off x="0" y="0"/>
+                      <a:ext cx="5731510" cy="2645410"/>
+                    </a:xfrm>
+                    <a:prstGeom prst="rect">
+                      <a:avLst/>
+                    </a:prstGeom>
+                  </pic:spPr>
+                </pic:pic>
+              </a:graphicData>
+            </a:graphic>
+          </wp:inline>
+        </w:drawing>
+      </w:r>
+    </w:p>
+    <w:p>
+      <w:pPr>
+        <w:pStyle w:val="Heading2"/>
+        <w:rPr>
+          <w:lang w:val="en-US"/>
+        </w:rPr>
+      </w:pPr>
+      <w:r>
+        <w:rPr>
+          <w:lang w:val="en-US"/>
+        </w:rPr>
+        <w:t>Melihat Detail Paket Wisata</w:t>
+      </w:r>
+    </w:p>
+    <w:p>
+      <w:pPr>
+        <w:rPr>
+          <w:lang w:val="en-US"/>
+        </w:rPr>
+      </w:pPr>
+      <w:r>
+        <w:rPr>
+          <w:lang w:val="en-US"/>
+        </w:rPr>
+        <w:drawing>
+          <wp:inline distT="0" distB="0" distL="0" distR="0" wp14:anchorId="5261C247" wp14:editId="2C919FCF">
+            <wp:extent cx="5731510" cy="2882900"/>
+            <wp:effectExtent l="0" t="0" r="2540" b="0"/>
+            <wp:docPr id="1660937128" name="Picture 1"/>
+            <wp:cNvGraphicFramePr>
+              <a:graphicFrameLocks xmlns:a="http://schemas.openxmlformats.org/drawingml/2006/main" noChangeAspect="1"/>
+            </wp:cNvGraphicFramePr>
+            <a:graphic xmlns:a="http://schemas.openxmlformats.org/drawingml/2006/main">
+              <a:graphicData uri="http://schemas.openxmlformats.org/drawingml/2006/picture">
+                <pic:pic xmlns:pic="http://schemas.openxmlformats.org/drawingml/2006/picture">
+                  <pic:nvPicPr>
+                    <pic:cNvPr id="1660937128" name=""/>
+                    <pic:cNvPicPr/>
+                  </pic:nvPicPr>
+                  <pic:blipFill>
+                    <a:blip r:embed="rId18"/>
+                    <a:stretch>
+                      <a:fillRect/>
+                    </a:stretch>
+                  </pic:blipFill>
+                  <pic:spPr>
+                    <a:xfrm>
+                      <a:off x="0" y="0"/>
+                      <a:ext cx="5731510" cy="2882900"/>
+                    </a:xfrm>
+                    <a:prstGeom prst="rect">
+                      <a:avLst/>
+                    </a:prstGeom>
+                  </pic:spPr>
+                </pic:pic>
+              </a:graphicData>
+            </a:graphic>
+          </wp:inline>
+        </w:drawing>
+      </w:r>
+    </w:p>
+    <w:p>
+      <w:pPr>
+        <w:pStyle w:val="Heading2"/>
+        <w:rPr>
+          <w:lang w:val="en-US"/>
+        </w:rPr>
+      </w:pPr>
+      <w:r>
+        <w:rPr>
+          <w:lang w:val="en-US"/>
+        </w:rPr>
+        <w:lastRenderedPageBreak/>
+        <w:t>Kembali ke Menu Utama dan Keluar Program</w:t>
+      </w:r>
+    </w:p>
+    <w:p>
+      <w:pPr>
+        <w:rPr>
+          <w:lang w:val="en-US"/>
+        </w:rPr>
+      </w:pPr>
+      <w:r>
+        <w:rPr>
+          <w:lang w:val="en-US"/>
+        </w:rPr>
+        <w:drawing>
+          <wp:inline distT="0" distB="0" distL="0" distR="0" wp14:anchorId="60020123" wp14:editId="35D33905">
+            <wp:extent cx="5731510" cy="2731770"/>
+            <wp:effectExtent l="0" t="0" r="2540" b="0"/>
+            <wp:docPr id="1833869761" name="Picture 1"/>
+            <wp:cNvGraphicFramePr>
+              <a:graphicFrameLocks xmlns:a="http://schemas.openxmlformats.org/drawingml/2006/main" noChangeAspect="1"/>
+            </wp:cNvGraphicFramePr>
+            <a:graphic xmlns:a="http://schemas.openxmlformats.org/drawingml/2006/main">
+              <a:graphicData uri="http://schemas.openxmlformats.org/drawingml/2006/picture">
+                <pic:pic xmlns:pic="http://schemas.openxmlformats.org/drawingml/2006/picture">
+                  <pic:nvPicPr>
+                    <pic:cNvPr id="1833869761" name=""/>
+                    <pic:cNvPicPr/>
+                  </pic:nvPicPr>
+                  <pic:blipFill>
+                    <a:blip r:embed="rId19"/>
+                    <a:stretch>
+                      <a:fillRect/>
+                    </a:stretch>
+                  </pic:blipFill>
+                  <pic:spPr>
+                    <a:xfrm>
+                      <a:off x="0" y="0"/>
+                      <a:ext cx="5731510" cy="2731770"/>
+                    </a:xfrm>
+                    <a:prstGeom prst="rect">
+                      <a:avLst/>
+                    </a:prstGeom>
+                  </pic:spPr>
+                </pic:pic>
+              </a:graphicData>
+            </a:graphic>
+          </wp:inline>
+        </w:drawing>
+      </w:r>
     </w:p>
     <w:sectPr>
       <w:pgSz w:w="11906" w:h="16838"/>
@@ -400,6 +2042,126 @@
     </w:sectPr>
   </w:body>
 </w:document>
+</file>
+
+<file path=word/numbering.xml><?xml version="1.0" encoding="utf-8"?>
+<w:numbering xmlns:wpc="http://schemas.microsoft.com/office/word/2010/wordprocessingCanvas" xmlns:cx="http://schemas.microsoft.com/office/drawing/2014/chartex" xmlns:cx1="http://schemas.microsoft.com/office/drawing/2015/9/8/chartex" xmlns:cx2="http://schemas.microsoft.com/office/drawing/2015/10/21/chartex" xmlns:cx3="http://schemas.microsoft.com/office/drawing/2016/5/9/chartex" xmlns:cx4="http://schemas.microsoft.com/office/drawing/2016/5/10/chartex" xmlns:cx5="http://schemas.microsoft.com/office/drawing/2016/5/11/chartex" xmlns:cx6="http://schemas.microsoft.com/office/drawing/2016/5/12/chartex" xmlns:cx7="http://schemas.microsoft.com/office/drawing/2016/5/13/chartex" xmlns:cx8="http://schemas.microsoft.com/office/drawing/2016/5/14/chartex" xmlns:mc="http://schemas.openxmlformats.org/markup-compatibility/2006" xmlns:aink="http://schemas.microsoft.com/office/drawing/2016/ink" xmlns:am3d="http://schemas.microsoft.com/office/drawing/2017/model3d" xmlns:o="urn:schemas-microsoft-com:office:office" xmlns:oel="http://schemas.microsoft.com/office/2019/extlst" xmlns:r="http://schemas.openxmlformats.org/officeDocument/2006/relationships" xmlns:m="http://schemas.openxmlformats.org/officeDocument/2006/math" xmlns:v="urn:schemas-microsoft-com:vml" xmlns:wp14="http://schemas.microsoft.com/office/word/2010/wordprocessingDrawing" xmlns:wp="http://schemas.openxmlformats.org/drawingml/2006/wordprocessingDrawing" xmlns:w10="urn:schemas-microsoft-com:office:word" xmlns:w="http://schemas.openxmlformats.org/wordprocessingml/2006/main" xmlns:w14="http://schemas.microsoft.com/office/word/2010/wordml" xmlns:w15="http://schemas.microsoft.com/office/word/2012/wordml" xmlns:w16cex="http://schemas.microsoft.com/office/word/2018/wordml/cex" xmlns:w16cid="http://schemas.microsoft.com/office/word/2016/wordml/cid" xmlns:w16="http://schemas.microsoft.com/office/word/2018/wordml" xmlns:w16du="http://schemas.microsoft.com/office/word/2023/wordml/word16du" xmlns:w16sdtdh="http://schemas.microsoft.com/office/word/2020/wordml/sdtdatahash" xmlns:w16sdtfl="http://schemas.microsoft.com/office/word/2024/wordml/sdtformatlock" xmlns:w16se="http://schemas.microsoft.com/office/word/2015/wordml/symex" xmlns:wpg="http://schemas.microsoft.com/office/word/2010/wordprocessingGroup" xmlns:wpi="http://schemas.microsoft.com/office/word/2010/wordprocessingInk" xmlns:wne="http://schemas.microsoft.com/office/word/2006/wordml" xmlns:wps="http://schemas.microsoft.com/office/word/2010/wordprocessingShape" mc:Ignorable="w14 w15 w16se w16cid w16 w16cex w16sdtdh w16sdtfl w16du wp14">
+  <w:abstractNum w:abstractNumId="0" w15:restartNumberingAfterBreak="0">
+    <w:nsid w:val="10B1028C"/>
+    <w:multiLevelType w:val="hybridMultilevel"/>
+    <w:tmpl w:val="471EB5D0"/>
+    <w:lvl w:ilvl="0" w:tplc="17A2032E">
+      <w:numFmt w:val="bullet"/>
+      <w:lvlText w:val="-"/>
+      <w:lvlJc w:val="left"/>
+      <w:pPr>
+        <w:ind w:left="720" w:hanging="360"/>
+      </w:pPr>
+      <w:rPr>
+        <w:rFonts w:ascii="Times New Roman" w:eastAsiaTheme="minorEastAsia" w:hAnsi="Times New Roman" w:cs="Times New Roman" w:hint="default"/>
+      </w:rPr>
+    </w:lvl>
+    <w:lvl w:ilvl="1" w:tplc="38090003" w:tentative="1">
+      <w:start w:val="1"/>
+      <w:numFmt w:val="bullet"/>
+      <w:lvlText w:val="o"/>
+      <w:lvlJc w:val="left"/>
+      <w:pPr>
+        <w:ind w:left="1440" w:hanging="360"/>
+      </w:pPr>
+      <w:rPr>
+        <w:rFonts w:ascii="Courier New" w:hAnsi="Courier New" w:cs="Courier New" w:hint="default"/>
+      </w:rPr>
+    </w:lvl>
+    <w:lvl w:ilvl="2" w:tplc="38090005" w:tentative="1">
+      <w:start w:val="1"/>
+      <w:numFmt w:val="bullet"/>
+      <w:lvlText w:val=""/>
+      <w:lvlJc w:val="left"/>
+      <w:pPr>
+        <w:ind w:left="2160" w:hanging="360"/>
+      </w:pPr>
+      <w:rPr>
+        <w:rFonts w:ascii="Wingdings" w:hAnsi="Wingdings" w:hint="default"/>
+      </w:rPr>
+    </w:lvl>
+    <w:lvl w:ilvl="3" w:tplc="38090001" w:tentative="1">
+      <w:start w:val="1"/>
+      <w:numFmt w:val="bullet"/>
+      <w:lvlText w:val=""/>
+      <w:lvlJc w:val="left"/>
+      <w:pPr>
+        <w:ind w:left="2880" w:hanging="360"/>
+      </w:pPr>
+      <w:rPr>
+        <w:rFonts w:ascii="Symbol" w:hAnsi="Symbol" w:hint="default"/>
+      </w:rPr>
+    </w:lvl>
+    <w:lvl w:ilvl="4" w:tplc="38090003" w:tentative="1">
+      <w:start w:val="1"/>
+      <w:numFmt w:val="bullet"/>
+      <w:lvlText w:val="o"/>
+      <w:lvlJc w:val="left"/>
+      <w:pPr>
+        <w:ind w:left="3600" w:hanging="360"/>
+      </w:pPr>
+      <w:rPr>
+        <w:rFonts w:ascii="Courier New" w:hAnsi="Courier New" w:cs="Courier New" w:hint="default"/>
+      </w:rPr>
+    </w:lvl>
+    <w:lvl w:ilvl="5" w:tplc="38090005" w:tentative="1">
+      <w:start w:val="1"/>
+      <w:numFmt w:val="bullet"/>
+      <w:lvlText w:val=""/>
+      <w:lvlJc w:val="left"/>
+      <w:pPr>
+        <w:ind w:left="4320" w:hanging="360"/>
+      </w:pPr>
+      <w:rPr>
+        <w:rFonts w:ascii="Wingdings" w:hAnsi="Wingdings" w:hint="default"/>
+      </w:rPr>
+    </w:lvl>
+    <w:lvl w:ilvl="6" w:tplc="38090001" w:tentative="1">
+      <w:start w:val="1"/>
+      <w:numFmt w:val="bullet"/>
+      <w:lvlText w:val=""/>
+      <w:lvlJc w:val="left"/>
+      <w:pPr>
+        <w:ind w:left="5040" w:hanging="360"/>
+      </w:pPr>
+      <w:rPr>
+        <w:rFonts w:ascii="Symbol" w:hAnsi="Symbol" w:hint="default"/>
+      </w:rPr>
+    </w:lvl>
+    <w:lvl w:ilvl="7" w:tplc="38090003" w:tentative="1">
+      <w:start w:val="1"/>
+      <w:numFmt w:val="bullet"/>
+      <w:lvlText w:val="o"/>
+      <w:lvlJc w:val="left"/>
+      <w:pPr>
+        <w:ind w:left="5760" w:hanging="360"/>
+      </w:pPr>
+      <w:rPr>
+        <w:rFonts w:ascii="Courier New" w:hAnsi="Courier New" w:cs="Courier New" w:hint="default"/>
+      </w:rPr>
+    </w:lvl>
+    <w:lvl w:ilvl="8" w:tplc="38090005" w:tentative="1">
+      <w:start w:val="1"/>
+      <w:numFmt w:val="bullet"/>
+      <w:lvlText w:val=""/>
+      <w:lvlJc w:val="left"/>
+      <w:pPr>
+        <w:ind w:left="6480" w:hanging="360"/>
+      </w:pPr>
+      <w:rPr>
+        <w:rFonts w:ascii="Wingdings" w:hAnsi="Wingdings" w:hint="default"/>
+      </w:rPr>
+    </w:lvl>
+  </w:abstractNum>
+  <w:num w:numId="1" w16cid:durableId="1721857318">
+    <w:abstractNumId w:val="0"/>
+  </w:num>
+</w:numbering>
 </file>
 
 <file path=word/styles.xml><?xml version="1.0" encoding="utf-8"?>
@@ -814,7 +2576,7 @@
     <w:link w:val="Heading1Char"/>
     <w:uiPriority w:val="9"/>
     <w:qFormat/>
-    <w:rsid w:val="006B548D"/>
+    <w:rsid w:val="00D84FAE"/>
     <w:pPr>
       <w:keepNext/>
       <w:keepLines/>
@@ -824,6 +2586,7 @@
     </w:pPr>
     <w:rPr>
       <w:rFonts w:eastAsiaTheme="majorEastAsia" w:cstheme="majorBidi"/>
+      <w:b/>
       <w:color w:val="000000" w:themeColor="text1"/>
       <w:sz w:val="40"/>
       <w:szCs w:val="40"/>
@@ -837,7 +2600,7 @@
     <w:uiPriority w:val="9"/>
     <w:unhideWhenUsed/>
     <w:qFormat/>
-    <w:rsid w:val="006B548D"/>
+    <w:rsid w:val="00D84FAE"/>
     <w:pPr>
       <w:keepNext/>
       <w:keepLines/>
@@ -846,6 +2609,7 @@
     </w:pPr>
     <w:rPr>
       <w:rFonts w:eastAsiaTheme="majorEastAsia" w:cstheme="majorBidi"/>
+      <w:b/>
       <w:sz w:val="32"/>
       <w:szCs w:val="32"/>
     </w:rPr>
@@ -1008,7 +2772,6 @@
   <w:style w:type="character" w:default="1" w:styleId="DefaultParagraphFont">
     <w:name w:val="Default Paragraph Font"/>
     <w:uiPriority w:val="1"/>
-    <w:semiHidden/>
     <w:unhideWhenUsed/>
   </w:style>
   <w:style w:type="table" w:default="1" w:styleId="TableNormal">
@@ -1037,9 +2800,10 @@
     <w:basedOn w:val="DefaultParagraphFont"/>
     <w:link w:val="Heading1"/>
     <w:uiPriority w:val="9"/>
-    <w:rsid w:val="006B548D"/>
+    <w:rsid w:val="00D84FAE"/>
     <w:rPr>
       <w:rFonts w:ascii="Times New Roman" w:eastAsiaTheme="majorEastAsia" w:hAnsi="Times New Roman" w:cstheme="majorBidi"/>
+      <w:b/>
       <w:color w:val="000000" w:themeColor="text1"/>
       <w:sz w:val="40"/>
       <w:szCs w:val="40"/>
@@ -1050,9 +2814,10 @@
     <w:basedOn w:val="DefaultParagraphFont"/>
     <w:link w:val="Heading2"/>
     <w:uiPriority w:val="9"/>
-    <w:rsid w:val="006B548D"/>
+    <w:rsid w:val="00D84FAE"/>
     <w:rPr>
       <w:rFonts w:ascii="Times New Roman" w:eastAsiaTheme="majorEastAsia" w:hAnsi="Times New Roman" w:cstheme="majorBidi"/>
+      <w:b/>
       <w:sz w:val="32"/>
       <w:szCs w:val="32"/>
     </w:rPr>

</xml_diff>